<commit_message>
Ciclos de Request y Response
</commit_message>
<xml_diff>
--- a/CursoDeFlask.docx
+++ b/CursoDeFlask.docx
@@ -3056,19 +3056,402 @@
           <w:lang w:val="en-MX" w:eastAsia="en-US"/>
         </w:rPr>
       </w:pPr>
-      <w:r>
-        <w:rPr>
-          <w:rFonts w:ascii="Arial" w:eastAsia="Times New Roman" w:hAnsi="Arial" w:cs="Arial"/>
-          <w:color w:val="000000" w:themeColor="text1"/>
+      <w:hyperlink r:id="rId26" w:history="1">
+        <w:r>
+          <w:rPr>
+            <w:rStyle w:val="Hyperlink"/>
+            <w:rFonts w:ascii="Arial" w:eastAsia="Times New Roman" w:hAnsi="Arial" w:cs="Arial"/>
+            <w:sz w:val="28"/>
+            <w:szCs w:val="28"/>
+            <w:lang w:val="en-MX" w:eastAsia="en-US"/>
+          </w:rPr>
+          <w:t>https://www.tutorialspoint.com/flask/flask_request_object.htm</w:t>
+        </w:r>
+      </w:hyperlink>
+    </w:p>
+    <w:p>
+      <w:pPr>
+        <w:spacing w:after="120" w:line="240" w:lineRule="auto"/>
+        <w:jc w:val="both"/>
+        <w:rPr>
+          <w:rFonts w:ascii="Arial" w:eastAsia="Times New Roman" w:hAnsi="Arial" w:cs="Arial"/>
+          <w:color w:val="000000" w:themeColor="text1"/>
+          <w:sz w:val="28"/>
+          <w:szCs w:val="28"/>
+          <w:lang w:val="es-ES_tradnl" w:eastAsia="en-US"/>
+        </w:rPr>
+      </w:pPr>
+    </w:p>
+    <w:p>
+      <w:pPr>
+        <w:spacing w:after="120" w:line="240" w:lineRule="auto"/>
+        <w:jc w:val="both"/>
+        <w:rPr>
+          <w:rFonts w:ascii="Arial" w:eastAsia="Times New Roman" w:hAnsi="Arial" w:cs="Arial"/>
+          <w:b/>
+          <w:bCs/>
+          <w:color w:val="000000" w:themeColor="text1"/>
+          <w:sz w:val="36"/>
+          <w:szCs w:val="36"/>
+          <w:lang w:val="es-ES_tradnl" w:eastAsia="en-US"/>
+        </w:rPr>
+      </w:pPr>
+      <w:r>
+        <w:rPr>
+          <w:rFonts w:ascii="Arial" w:eastAsia="Times New Roman" w:hAnsi="Arial" w:cs="Arial"/>
+          <w:b/>
+          <w:bCs/>
+          <w:color w:val="000000" w:themeColor="text1"/>
+          <w:sz w:val="36"/>
+          <w:szCs w:val="36"/>
+          <w:lang w:val="es-ES_tradnl" w:eastAsia="en-US"/>
+        </w:rPr>
+        <w:t xml:space="preserve">Ciclos de </w:t>
+      </w:r>
+      <w:proofErr w:type="spellStart"/>
+      <w:r>
+        <w:rPr>
+          <w:rFonts w:ascii="Arial" w:eastAsia="Times New Roman" w:hAnsi="Arial" w:cs="Arial"/>
+          <w:b/>
+          <w:bCs/>
+          <w:color w:val="000000" w:themeColor="text1"/>
+          <w:sz w:val="36"/>
+          <w:szCs w:val="36"/>
+          <w:lang w:val="es-ES_tradnl" w:eastAsia="en-US"/>
+        </w:rPr>
+        <w:t>Request</w:t>
+      </w:r>
+      <w:proofErr w:type="spellEnd"/>
+      <w:r>
+        <w:rPr>
+          <w:rFonts w:ascii="Arial" w:eastAsia="Times New Roman" w:hAnsi="Arial" w:cs="Arial"/>
+          <w:b/>
+          <w:bCs/>
+          <w:color w:val="000000" w:themeColor="text1"/>
+          <w:sz w:val="36"/>
+          <w:szCs w:val="36"/>
+          <w:lang w:val="es-ES_tradnl" w:eastAsia="en-US"/>
+        </w:rPr>
+        <w:t xml:space="preserve"> y Response</w:t>
+      </w:r>
+    </w:p>
+    <w:p>
+      <w:pPr>
+        <w:spacing w:after="0" w:line="240" w:lineRule="auto"/>
+        <w:jc w:val="both"/>
+        <w:rPr>
+          <w:rFonts w:ascii="Roboto" w:eastAsia="Times New Roman" w:hAnsi="Roboto" w:cs="Times New Roman"/>
+          <w:color w:val="BECDE3"/>
           <w:sz w:val="28"/>
           <w:szCs w:val="28"/>
           <w:lang w:val="en-MX" w:eastAsia="en-US"/>
         </w:rPr>
-        <w:t>https://www.tutorialspoint.com/flask/flask_request_object.htm</w:t>
+      </w:pPr>
+      <w:r>
+        <w:rPr>
+          <w:rFonts w:ascii="Roboto" w:eastAsia="Times New Roman" w:hAnsi="Roboto" w:cs="Times New Roman"/>
+          <w:b/>
+          <w:bCs/>
+          <w:color w:val="BECDE3"/>
+          <w:sz w:val="28"/>
+          <w:szCs w:val="28"/>
+          <w:lang w:val="en-MX" w:eastAsia="en-US"/>
+        </w:rPr>
+        <w:t>Request-Response:</w:t>
+      </w:r>
+      <w:r>
+        <w:rPr>
+          <w:rFonts w:ascii="Roboto" w:eastAsia="Times New Roman" w:hAnsi="Roboto" w:cs="Times New Roman"/>
+          <w:color w:val="BECDE3"/>
+          <w:sz w:val="28"/>
+          <w:szCs w:val="28"/>
+          <w:lang w:val="en-MX" w:eastAsia="en-US"/>
+        </w:rPr>
+        <w:t> es uno de los métodos básicos que usan las computadoras para comunicarse entre sí, en el que la primera computadora envía una solicitud de algunos datos y la segunda responde a la solicitud.</w:t>
+      </w:r>
+    </w:p>
+    <w:p>
+      <w:pPr>
+        <w:spacing w:after="120" w:line="240" w:lineRule="auto"/>
+        <w:jc w:val="both"/>
+        <w:rPr>
+          <w:rFonts w:ascii="Roboto" w:eastAsia="Times New Roman" w:hAnsi="Roboto" w:cs="Times New Roman"/>
+          <w:color w:val="BECDE3"/>
+          <w:sz w:val="28"/>
+          <w:szCs w:val="28"/>
+          <w:lang w:val="en-MX" w:eastAsia="en-US"/>
+        </w:rPr>
+      </w:pPr>
+      <w:r>
+        <w:rPr>
+          <w:rFonts w:ascii="Roboto" w:eastAsia="Times New Roman" w:hAnsi="Roboto" w:cs="Times New Roman"/>
+          <w:color w:val="BECDE3"/>
+          <w:sz w:val="28"/>
+          <w:szCs w:val="28"/>
+          <w:lang w:val="en-MX" w:eastAsia="en-US"/>
+        </w:rPr>
+        <w:t>Por lo general, hay una serie de intercambios de este tipo hasta que se envía el mensaje completo.</w:t>
+      </w:r>
+    </w:p>
+    <w:p>
+      <w:pPr>
+        <w:spacing w:after="0" w:line="240" w:lineRule="auto"/>
+        <w:jc w:val="both"/>
+        <w:rPr>
+          <w:rFonts w:ascii="Roboto" w:eastAsia="Times New Roman" w:hAnsi="Roboto" w:cs="Times New Roman"/>
+          <w:color w:val="BECDE3"/>
+          <w:sz w:val="28"/>
+          <w:szCs w:val="28"/>
+          <w:lang w:val="en-MX" w:eastAsia="en-US"/>
+        </w:rPr>
+      </w:pPr>
+      <w:r>
+        <w:rPr>
+          <w:rFonts w:ascii="Roboto" w:eastAsia="Times New Roman" w:hAnsi="Roboto" w:cs="Times New Roman"/>
+          <w:b/>
+          <w:bCs/>
+          <w:color w:val="BECDE3"/>
+          <w:sz w:val="28"/>
+          <w:szCs w:val="28"/>
+          <w:lang w:val="en-MX" w:eastAsia="en-US"/>
+        </w:rPr>
+        <w:t>Por ejemplo:</w:t>
+      </w:r>
+      <w:r>
+        <w:rPr>
+          <w:rFonts w:ascii="Roboto" w:eastAsia="Times New Roman" w:hAnsi="Roboto" w:cs="Times New Roman"/>
+          <w:color w:val="BECDE3"/>
+          <w:sz w:val="28"/>
+          <w:szCs w:val="28"/>
+          <w:lang w:val="en-MX" w:eastAsia="en-US"/>
+        </w:rPr>
+        <w:t> navegar por una página web es un ejemplo de comunicación de </w:t>
+      </w:r>
+      <w:r>
+        <w:rPr>
+          <w:rFonts w:ascii="Roboto" w:eastAsia="Times New Roman" w:hAnsi="Roboto" w:cs="Times New Roman"/>
+          <w:i/>
+          <w:iCs/>
+          <w:color w:val="BECDE3"/>
+          <w:sz w:val="28"/>
+          <w:szCs w:val="28"/>
+          <w:lang w:val="en-MX" w:eastAsia="en-US"/>
+        </w:rPr>
+        <w:t>request-response</w:t>
+      </w:r>
+      <w:r>
+        <w:rPr>
+          <w:rFonts w:ascii="Roboto" w:eastAsia="Times New Roman" w:hAnsi="Roboto" w:cs="Times New Roman"/>
+          <w:color w:val="BECDE3"/>
+          <w:sz w:val="28"/>
+          <w:szCs w:val="28"/>
+          <w:lang w:val="en-MX" w:eastAsia="en-US"/>
+        </w:rPr>
+        <w:t>.</w:t>
+      </w:r>
+    </w:p>
+    <w:p>
+      <w:pPr>
+        <w:spacing w:after="0" w:line="240" w:lineRule="auto"/>
+        <w:jc w:val="both"/>
+        <w:rPr>
+          <w:rFonts w:ascii="Roboto" w:eastAsia="Times New Roman" w:hAnsi="Roboto" w:cs="Times New Roman"/>
+          <w:color w:val="BECDE3"/>
+          <w:sz w:val="28"/>
+          <w:szCs w:val="28"/>
+          <w:lang w:val="en-MX" w:eastAsia="en-US"/>
+        </w:rPr>
+      </w:pPr>
+      <w:r>
+        <w:rPr>
+          <w:rFonts w:ascii="Roboto" w:eastAsia="Times New Roman" w:hAnsi="Roboto" w:cs="Times New Roman"/>
+          <w:i/>
+          <w:iCs/>
+          <w:color w:val="BECDE3"/>
+          <w:sz w:val="28"/>
+          <w:szCs w:val="28"/>
+          <w:lang w:val="en-MX" w:eastAsia="en-US"/>
+        </w:rPr>
+        <w:t>Request-response</w:t>
+      </w:r>
+      <w:r>
+        <w:rPr>
+          <w:rFonts w:ascii="Roboto" w:eastAsia="Times New Roman" w:hAnsi="Roboto" w:cs="Times New Roman"/>
+          <w:color w:val="BECDE3"/>
+          <w:sz w:val="28"/>
+          <w:szCs w:val="28"/>
+          <w:lang w:val="en-MX" w:eastAsia="en-US"/>
+        </w:rPr>
+        <w:t> se puede ver como una llamada telefónica, en la que se llama a alguien y responde a la llamada; es decir hacemos una petición y recibimos una respuesta.</w:t>
+      </w:r>
+    </w:p>
+    <w:p>
+      <w:pPr>
+        <w:spacing w:after="0" w:line="240" w:lineRule="auto"/>
+        <w:jc w:val="both"/>
+        <w:rPr>
+          <w:rFonts w:ascii="Roboto" w:eastAsia="Times New Roman" w:hAnsi="Roboto" w:cs="Times New Roman"/>
+          <w:color w:val="BECDE3"/>
+          <w:sz w:val="28"/>
+          <w:szCs w:val="28"/>
+          <w:lang w:val="en-MX" w:eastAsia="en-US"/>
+        </w:rPr>
+      </w:pPr>
+      <w:r>
+        <w:rPr>
+          <w:rFonts w:ascii="Roboto" w:eastAsia="Times New Roman" w:hAnsi="Roboto" w:cs="Times New Roman"/>
+          <w:noProof/>
+          <w:color w:val="BECDE3"/>
+          <w:sz w:val="28"/>
+          <w:szCs w:val="28"/>
+          <w:lang w:val="en-MX" w:eastAsia="en-US"/>
+        </w:rPr>
+        <w:lastRenderedPageBreak/>
+        <w:drawing>
+          <wp:inline distT="0" distB="0" distL="0" distR="0" wp14:anchorId="147371E0" wp14:editId="63E4AC46">
+            <wp:extent cx="6675120" cy="5448935"/>
+            <wp:effectExtent l="0" t="0" r="5080" b="0"/>
+            <wp:docPr id="18" name="Picture 18" descr="Text&#10;&#10;Description automatically generated"/>
+            <wp:cNvGraphicFramePr>
+              <a:graphicFrameLocks xmlns:a="http://schemas.openxmlformats.org/drawingml/2006/main" noChangeAspect="1"/>
+            </wp:cNvGraphicFramePr>
+            <a:graphic xmlns:a="http://schemas.openxmlformats.org/drawingml/2006/main">
+              <a:graphicData uri="http://schemas.openxmlformats.org/drawingml/2006/picture">
+                <pic:pic xmlns:pic="http://schemas.openxmlformats.org/drawingml/2006/picture">
+                  <pic:nvPicPr>
+                    <pic:cNvPr id="18" name="Picture 18" descr="Text&#10;&#10;Description automatically generated"/>
+                    <pic:cNvPicPr/>
+                  </pic:nvPicPr>
+                  <pic:blipFill>
+                    <a:blip r:embed="rId27">
+                      <a:extLst>
+                        <a:ext uri="{28A0092B-C50C-407E-A947-70E740481C1C}">
+                          <a14:useLocalDpi xmlns:a14="http://schemas.microsoft.com/office/drawing/2010/main" val="0"/>
+                        </a:ext>
+                      </a:extLst>
+                    </a:blip>
+                    <a:stretch>
+                      <a:fillRect/>
+                    </a:stretch>
+                  </pic:blipFill>
+                  <pic:spPr>
+                    <a:xfrm>
+                      <a:off x="0" y="0"/>
+                      <a:ext cx="6675120" cy="5448935"/>
+                    </a:xfrm>
+                    <a:prstGeom prst="rect">
+                      <a:avLst/>
+                    </a:prstGeom>
+                  </pic:spPr>
+                </pic:pic>
+              </a:graphicData>
+            </a:graphic>
+          </wp:inline>
+        </w:drawing>
+      </w:r>
+    </w:p>
+    <w:p>
+      <w:pPr>
+        <w:spacing w:after="0" w:line="240" w:lineRule="auto"/>
+        <w:jc w:val="both"/>
+        <w:rPr>
+          <w:rFonts w:ascii="Roboto" w:eastAsia="Times New Roman" w:hAnsi="Roboto" w:cs="Times New Roman"/>
+          <w:color w:val="BECDE3"/>
+          <w:sz w:val="28"/>
+          <w:szCs w:val="28"/>
+          <w:lang w:val="en-MX" w:eastAsia="en-US"/>
+        </w:rPr>
+      </w:pPr>
+    </w:p>
+    <w:p>
+      <w:pPr>
+        <w:spacing w:after="0" w:line="240" w:lineRule="auto"/>
+        <w:jc w:val="both"/>
+        <w:rPr>
+          <w:rFonts w:ascii="Roboto" w:eastAsia="Times New Roman" w:hAnsi="Roboto" w:cs="Times New Roman"/>
+          <w:color w:val="BECDE3"/>
+          <w:sz w:val="28"/>
+          <w:szCs w:val="28"/>
+          <w:lang w:val="en-MX" w:eastAsia="en-US"/>
+        </w:rPr>
+      </w:pPr>
+      <w:r>
+        <w:rPr>
+          <w:rFonts w:ascii="Roboto" w:eastAsia="Times New Roman" w:hAnsi="Roboto" w:cs="Times New Roman"/>
+          <w:noProof/>
+          <w:color w:val="BECDE3"/>
+          <w:sz w:val="28"/>
+          <w:szCs w:val="28"/>
+          <w:lang w:val="en-MX" w:eastAsia="en-US"/>
+        </w:rPr>
+        <w:drawing>
+          <wp:inline distT="0" distB="0" distL="0" distR="0" wp14:anchorId="55FE1290" wp14:editId="4A52FB2F">
+            <wp:extent cx="6675120" cy="1978660"/>
+            <wp:effectExtent l="0" t="0" r="5080" b="2540"/>
+            <wp:docPr id="19" name="Picture 19" descr="Text&#10;&#10;Description automatically generated"/>
+            <wp:cNvGraphicFramePr>
+              <a:graphicFrameLocks xmlns:a="http://schemas.openxmlformats.org/drawingml/2006/main" noChangeAspect="1"/>
+            </wp:cNvGraphicFramePr>
+            <a:graphic xmlns:a="http://schemas.openxmlformats.org/drawingml/2006/main">
+              <a:graphicData uri="http://schemas.openxmlformats.org/drawingml/2006/picture">
+                <pic:pic xmlns:pic="http://schemas.openxmlformats.org/drawingml/2006/picture">
+                  <pic:nvPicPr>
+                    <pic:cNvPr id="19" name="Picture 19" descr="Text&#10;&#10;Description automatically generated"/>
+                    <pic:cNvPicPr/>
+                  </pic:nvPicPr>
+                  <pic:blipFill>
+                    <a:blip r:embed="rId28">
+                      <a:extLst>
+                        <a:ext uri="{28A0092B-C50C-407E-A947-70E740481C1C}">
+                          <a14:useLocalDpi xmlns:a14="http://schemas.microsoft.com/office/drawing/2010/main" val="0"/>
+                        </a:ext>
+                      </a:extLst>
+                    </a:blip>
+                    <a:stretch>
+                      <a:fillRect/>
+                    </a:stretch>
+                  </pic:blipFill>
+                  <pic:spPr>
+                    <a:xfrm>
+                      <a:off x="0" y="0"/>
+                      <a:ext cx="6675120" cy="1978660"/>
+                    </a:xfrm>
+                    <a:prstGeom prst="rect">
+                      <a:avLst/>
+                    </a:prstGeom>
+                  </pic:spPr>
+                </pic:pic>
+              </a:graphicData>
+            </a:graphic>
+          </wp:inline>
+        </w:drawing>
+      </w:r>
+    </w:p>
+    <w:p>
+      <w:pPr>
+        <w:spacing w:after="0" w:line="240" w:lineRule="auto"/>
+        <w:jc w:val="both"/>
+        <w:rPr>
+          <w:rFonts w:ascii="Roboto" w:eastAsia="Times New Roman" w:hAnsi="Roboto" w:cs="Times New Roman"/>
+          <w:color w:val="BECDE3"/>
+          <w:sz w:val="28"/>
+          <w:szCs w:val="28"/>
+          <w:lang w:val="en-MX" w:eastAsia="en-US"/>
+        </w:rPr>
+      </w:pPr>
+      <w:r>
+        <w:rPr>
+          <w:rFonts w:ascii="Roboto" w:eastAsia="Times New Roman" w:hAnsi="Roboto" w:cs="Times New Roman"/>
+          <w:color w:val="BECDE3"/>
+          <w:sz w:val="28"/>
+          <w:szCs w:val="28"/>
+          <w:lang w:val="en-MX" w:eastAsia="en-US"/>
+        </w:rPr>
+        <w:t>https://youtu.be/QFrUTDfYgnM</w:t>
       </w:r>
     </w:p>
     <w:sectPr>
-      <w:footerReference w:type="default" r:id="rId26"/>
+      <w:footerReference w:type="default" r:id="rId29"/>
       <w:pgSz w:w="12240" w:h="15840"/>
       <w:pgMar w:top="1080" w:right="864" w:bottom="1584" w:left="864" w:header="720" w:footer="720" w:gutter="0"/>
       <w:cols w:space="720"/>

</xml_diff>